<commit_message>
Capstone 3 Project Ideas.docx
</commit_message>
<xml_diff>
--- a/30_Capstone03/Capstone 3 Project Ideas.docx
+++ b/30_Capstone03/Capstone 3 Project Ideas.docx
@@ -440,6 +440,7 @@
       <w:pPr>
         <w:jc w:val="both"/>
         <w:rPr>
+          <w:rStyle w:val="Hyperlink"/>
           <w:b/>
           <w:sz w:val="24"/>
           <w:szCs w:val="24"/>
@@ -469,6 +470,27 @@
       <w:pPr>
         <w:jc w:val="both"/>
         <w:rPr>
+          <w:b/>
+          <w:sz w:val="24"/>
+          <w:szCs w:val="24"/>
+        </w:rPr>
+      </w:pPr>
+      <w:hyperlink r:id="rId10" w:history="1">
+        <w:r>
+          <w:rPr>
+            <w:rStyle w:val="Hyperlink"/>
+            <w:b/>
+            <w:sz w:val="24"/>
+            <w:szCs w:val="24"/>
+          </w:rPr>
+          <w:t>https://github.com/microsoft/AirSim</w:t>
+        </w:r>
+      </w:hyperlink>
+    </w:p>
+    <w:p>
+      <w:pPr>
+        <w:jc w:val="both"/>
+        <w:rPr>
           <w:sz w:val="24"/>
           <w:szCs w:val="24"/>
         </w:rPr>
@@ -494,6 +516,13 @@
           <w:sz w:val="24"/>
           <w:szCs w:val="24"/>
         </w:rPr>
+        <w:t>1.</w:t>
+      </w:r>
+      <w:r>
+        <w:rPr>
+          <w:sz w:val="24"/>
+          <w:szCs w:val="24"/>
+        </w:rPr>
         <w:t>Lane Detection</w:t>
       </w:r>
     </w:p>
@@ -510,9 +539,10 @@
           <w:sz w:val="24"/>
           <w:szCs w:val="24"/>
         </w:rPr>
+        <w:lastRenderedPageBreak/>
         <w:t xml:space="preserve"> </w:t>
       </w:r>
-      <w:hyperlink r:id="rId10" w:history="1">
+      <w:hyperlink r:id="rId11" w:history="1">
         <w:r>
           <w:rPr>
             <w:rStyle w:val="Hyperlink"/>
@@ -536,7 +566,13 @@
           <w:sz w:val="24"/>
           <w:szCs w:val="24"/>
         </w:rPr>
-        <w:lastRenderedPageBreak/>
+        <w:t>2.</w:t>
+      </w:r>
+      <w:r>
+        <w:rPr>
+          <w:sz w:val="24"/>
+          <w:szCs w:val="24"/>
+        </w:rPr>
         <w:t>Classif</w:t>
       </w:r>
       <w:r>
@@ -567,40 +603,47 @@
           <w:sz w:val="24"/>
           <w:szCs w:val="24"/>
         </w:rPr>
-        <w:t>S</w:t>
-      </w:r>
-      <w:r>
-        <w:rPr>
-          <w:sz w:val="24"/>
-          <w:szCs w:val="24"/>
-        </w:rPr>
-        <w:t>peed control and throttle control using the open source simulator</w:t>
-      </w:r>
-      <w:r>
-        <w:rPr>
-          <w:sz w:val="24"/>
-          <w:szCs w:val="24"/>
-        </w:rPr>
-        <w:t xml:space="preserve"> available on </w:t>
-      </w:r>
-      <w:proofErr w:type="spellStart"/>
-      <w:r>
-        <w:rPr>
-          <w:sz w:val="24"/>
-          <w:szCs w:val="24"/>
-        </w:rPr>
-        <w:t>Udacity</w:t>
-      </w:r>
-      <w:proofErr w:type="spellEnd"/>
-      <w:r>
-        <w:rPr>
-          <w:sz w:val="24"/>
-          <w:szCs w:val="24"/>
-        </w:rPr>
-        <w:t xml:space="preserve"> platform</w:t>
+        <w:t>3.</w:t>
       </w:r>
       <w:bookmarkStart w:id="0" w:name="_GoBack"/>
       <w:bookmarkEnd w:id="0"/>
+      <w:r>
+        <w:rPr>
+          <w:sz w:val="24"/>
+          <w:szCs w:val="24"/>
+        </w:rPr>
+        <w:t>S</w:t>
+      </w:r>
+      <w:r>
+        <w:rPr>
+          <w:sz w:val="24"/>
+          <w:szCs w:val="24"/>
+        </w:rPr>
+        <w:t>peed control and throttle control using the open source simulator</w:t>
+      </w:r>
+      <w:r>
+        <w:rPr>
+          <w:sz w:val="24"/>
+          <w:szCs w:val="24"/>
+        </w:rPr>
+        <w:t xml:space="preserve"> available on </w:t>
+      </w:r>
+      <w:proofErr w:type="spellStart"/>
+      <w:r>
+        <w:rPr>
+          <w:sz w:val="24"/>
+          <w:szCs w:val="24"/>
+        </w:rPr>
+        <w:t>Udacity</w:t>
+      </w:r>
+      <w:proofErr w:type="spellEnd"/>
+      <w:r>
+        <w:rPr>
+          <w:sz w:val="24"/>
+          <w:szCs w:val="24"/>
+        </w:rPr>
+        <w:t xml:space="preserve"> platform</w:t>
+      </w:r>
       <w:r>
         <w:rPr>
           <w:sz w:val="24"/>
@@ -1751,18 +1794,18 @@
 </file>
 
 <file path=customXml/item1.xml><?xml version="1.0" encoding="utf-8"?>
-<p:properties xmlns:p="http://schemas.microsoft.com/office/2006/metadata/properties" xmlns:xsi="http://www.w3.org/2001/XMLSchema-instance" xmlns:pc="http://schemas.microsoft.com/office/infopath/2007/PartnerControls">
-  <documentManagement/>
-</p:properties>
-</file>
-
-<file path=customXml/item2.xml><?xml version="1.0" encoding="utf-8"?>
 <?mso-contentType ?>
 <FormTemplates xmlns="http://schemas.microsoft.com/sharepoint/v3/contenttype/forms">
   <Display>DocumentLibraryForm</Display>
   <Edit>DocumentLibraryForm</Edit>
   <New>DocumentLibraryForm</New>
 </FormTemplates>
+</file>
+
+<file path=customXml/item2.xml><?xml version="1.0" encoding="utf-8"?>
+<p:properties xmlns:p="http://schemas.microsoft.com/office/2006/metadata/properties" xmlns:xsi="http://www.w3.org/2001/XMLSchema-instance" xmlns:pc="http://schemas.microsoft.com/office/infopath/2007/PartnerControls">
+  <documentManagement/>
+</p:properties>
 </file>
 
 <file path=customXml/item3.xml><?xml version="1.0" encoding="utf-8"?>
@@ -1989,18 +2032,18 @@
 </file>
 
 <file path=customXml/itemProps1.xml><?xml version="1.0" encoding="utf-8"?>
-<ds:datastoreItem xmlns:ds="http://schemas.openxmlformats.org/officeDocument/2006/customXml" ds:itemID="{D46623E3-A4DC-4FEA-BD3E-CEBBBD057C02}">
+<ds:datastoreItem xmlns:ds="http://schemas.openxmlformats.org/officeDocument/2006/customXml" ds:itemID="{7D20B384-A8A0-42B7-BF51-FD4D63E3FEF6}">
   <ds:schemaRefs>
-    <ds:schemaRef ds:uri="http://schemas.microsoft.com/office/2006/metadata/properties"/>
-    <ds:schemaRef ds:uri="http://schemas.microsoft.com/office/infopath/2007/PartnerControls"/>
+    <ds:schemaRef ds:uri="http://schemas.microsoft.com/sharepoint/v3/contenttype/forms"/>
   </ds:schemaRefs>
 </ds:datastoreItem>
 </file>
 
 <file path=customXml/itemProps2.xml><?xml version="1.0" encoding="utf-8"?>
-<ds:datastoreItem xmlns:ds="http://schemas.openxmlformats.org/officeDocument/2006/customXml" ds:itemID="{7D20B384-A8A0-42B7-BF51-FD4D63E3FEF6}">
+<ds:datastoreItem xmlns:ds="http://schemas.openxmlformats.org/officeDocument/2006/customXml" ds:itemID="{D46623E3-A4DC-4FEA-BD3E-CEBBBD057C02}">
   <ds:schemaRefs>
-    <ds:schemaRef ds:uri="http://schemas.microsoft.com/sharepoint/v3/contenttype/forms"/>
+    <ds:schemaRef ds:uri="http://schemas.microsoft.com/office/2006/metadata/properties"/>
+    <ds:schemaRef ds:uri="http://schemas.microsoft.com/office/infopath/2007/PartnerControls"/>
   </ds:schemaRefs>
 </ds:datastoreItem>
 </file>

</xml_diff>